<commit_message>
compilation pdf created, sim verified
</commit_message>
<xml_diff>
--- a/module3_hw/compilation.docx
+++ b/module3_hw/compilation.docx
@@ -53,10 +53,9 @@
         <w:rPr>
           <w:noProof/>
         </w:rPr>
-        <w:lastRenderedPageBreak/>
-        <w:drawing>
-          <wp:inline distT="0" distB="0" distL="0" distR="0" wp14:anchorId="5DAECAEA" wp14:editId="0E4D5E49">
-            <wp:extent cx="5499735" cy="9777730"/>
+        <w:drawing>
+          <wp:inline distT="0" distB="0" distL="0" distR="0" wp14:anchorId="5DAECAEA" wp14:editId="44C76BF7">
+            <wp:extent cx="5499735" cy="6540500"/>
             <wp:effectExtent l="0" t="0" r="5715" b="0"/>
             <wp:docPr id="40" name="Picture 40" descr="Text&#10;&#10;Description automatically generated"/>
             <wp:cNvGraphicFramePr>
@@ -69,7 +68,7 @@
                     <pic:cNvPr id="40" name="Picture 40" descr="Text&#10;&#10;Description automatically generated"/>
                     <pic:cNvPicPr/>
                   </pic:nvPicPr>
-                  <pic:blipFill>
+                  <pic:blipFill rotWithShape="1">
                     <a:blip r:embed="rId5">
                       <a:extLst>
                         <a:ext uri="{28A0092B-C50C-407E-A947-70E740481C1C}">
@@ -77,25 +76,34 @@
                         </a:ext>
                       </a:extLst>
                     </a:blip>
-                    <a:stretch>
-                      <a:fillRect/>
-                    </a:stretch>
-                  </pic:blipFill>
-                  <pic:spPr>
-                    <a:xfrm>
-                      <a:off x="0" y="0"/>
-                      <a:ext cx="5499735" cy="9777730"/>
-                    </a:xfrm>
-                    <a:prstGeom prst="rect">
-                      <a:avLst/>
-                    </a:prstGeom>
-                  </pic:spPr>
-                </pic:pic>
-              </a:graphicData>
-            </a:graphic>
-          </wp:inline>
-        </w:drawing>
-      </w:r>
+                    <a:srcRect t="11040" b="22068"/>
+                    <a:stretch/>
+                  </pic:blipFill>
+                  <pic:spPr bwMode="auto">
+                    <a:xfrm>
+                      <a:off x="0" y="0"/>
+                      <a:ext cx="5499735" cy="6540500"/>
+                    </a:xfrm>
+                    <a:prstGeom prst="rect">
+                      <a:avLst/>
+                    </a:prstGeom>
+                    <a:ln>
+                      <a:noFill/>
+                    </a:ln>
+                    <a:extLst>
+                      <a:ext uri="{53640926-AAD7-44D8-BBD7-CCE9431645EC}">
+                        <a14:shadowObscured xmlns:a14="http://schemas.microsoft.com/office/drawing/2010/main"/>
+                      </a:ext>
+                    </a:extLst>
+                  </pic:spPr>
+                </pic:pic>
+              </a:graphicData>
+            </a:graphic>
+          </wp:inline>
+        </w:drawing>
+      </w:r>
+    </w:p>
+    <w:p>
       <w:r>
         <w:rPr>
           <w:noProof/>
@@ -281,10 +289,13 @@
           </wp:inline>
         </w:drawing>
       </w:r>
-      <w:r>
-        <w:rPr>
-          <w:noProof/>
-        </w:rPr>
+    </w:p>
+    <w:p>
+      <w:r>
+        <w:rPr>
+          <w:noProof/>
+        </w:rPr>
+        <w:lastRenderedPageBreak/>
         <w:drawing>
           <wp:inline distT="0" distB="0" distL="0" distR="0" wp14:anchorId="6A5A44BA" wp14:editId="1181140F">
             <wp:extent cx="6645910" cy="768985"/>
@@ -331,10 +342,9 @@
         <w:rPr>
           <w:noProof/>
         </w:rPr>
-        <w:lastRenderedPageBreak/>
-        <w:drawing>
-          <wp:inline distT="0" distB="0" distL="0" distR="0" wp14:anchorId="759B4736" wp14:editId="1E170EBA">
-            <wp:extent cx="5499735" cy="9777730"/>
+        <w:drawing>
+          <wp:inline distT="0" distB="0" distL="0" distR="0" wp14:anchorId="759B4736" wp14:editId="5A9F5EB9">
+            <wp:extent cx="5499735" cy="5334000"/>
             <wp:effectExtent l="0" t="0" r="5715" b="0"/>
             <wp:docPr id="46" name="Picture 46" descr="A blackboard sign on the screen&#10;&#10;Description automatically generated"/>
             <wp:cNvGraphicFramePr>
@@ -347,7 +357,7 @@
                     <pic:cNvPr id="46" name="Picture 46" descr="A blackboard sign on the screen&#10;&#10;Description automatically generated"/>
                     <pic:cNvPicPr/>
                   </pic:nvPicPr>
-                  <pic:blipFill>
+                  <pic:blipFill rotWithShape="1">
                     <a:blip r:embed="rId11">
                       <a:extLst>
                         <a:ext uri="{28A0092B-C50C-407E-A947-70E740481C1C}">
@@ -355,32 +365,41 @@
                         </a:ext>
                       </a:extLst>
                     </a:blip>
-                    <a:stretch>
-                      <a:fillRect/>
-                    </a:stretch>
-                  </pic:blipFill>
-                  <pic:spPr>
-                    <a:xfrm>
-                      <a:off x="0" y="0"/>
-                      <a:ext cx="5499735" cy="9777730"/>
-                    </a:xfrm>
-                    <a:prstGeom prst="rect">
-                      <a:avLst/>
-                    </a:prstGeom>
-                  </pic:spPr>
-                </pic:pic>
-              </a:graphicData>
-            </a:graphic>
-          </wp:inline>
-        </w:drawing>
-      </w:r>
+                    <a:srcRect t="7404" b="38044"/>
+                    <a:stretch/>
+                  </pic:blipFill>
+                  <pic:spPr bwMode="auto">
+                    <a:xfrm>
+                      <a:off x="0" y="0"/>
+                      <a:ext cx="5499735" cy="5334000"/>
+                    </a:xfrm>
+                    <a:prstGeom prst="rect">
+                      <a:avLst/>
+                    </a:prstGeom>
+                    <a:ln>
+                      <a:noFill/>
+                    </a:ln>
+                    <a:extLst>
+                      <a:ext uri="{53640926-AAD7-44D8-BBD7-CCE9431645EC}">
+                        <a14:shadowObscured xmlns:a14="http://schemas.microsoft.com/office/drawing/2010/main"/>
+                      </a:ext>
+                    </a:extLst>
+                  </pic:spPr>
+                </pic:pic>
+              </a:graphicData>
+            </a:graphic>
+          </wp:inline>
+        </w:drawing>
+      </w:r>
+    </w:p>
+    <w:p>
       <w:r>
         <w:rPr>
           <w:noProof/>
         </w:rPr>
         <w:lastRenderedPageBreak/>
         <w:drawing>
-          <wp:inline distT="0" distB="0" distL="0" distR="0" wp14:anchorId="55536609" wp14:editId="1AA5AE24">
+          <wp:inline distT="0" distB="0" distL="0" distR="0" wp14:anchorId="5835F63D" wp14:editId="1200B9E4">
             <wp:extent cx="6645910" cy="2026285"/>
             <wp:effectExtent l="0" t="0" r="2540" b="0"/>
             <wp:docPr id="47" name="Picture 47" descr="Text, letter&#10;&#10;Description automatically generated"/>
@@ -425,10 +444,9 @@
         <w:rPr>
           <w:noProof/>
         </w:rPr>
-        <w:lastRenderedPageBreak/>
-        <w:drawing>
-          <wp:inline distT="0" distB="0" distL="0" distR="0" wp14:anchorId="79EFB504" wp14:editId="3020EBA3">
-            <wp:extent cx="6645910" cy="7913370"/>
+        <w:drawing>
+          <wp:inline distT="0" distB="0" distL="0" distR="0" wp14:anchorId="56B508D8" wp14:editId="338A8912">
+            <wp:extent cx="6645910" cy="6934200"/>
             <wp:effectExtent l="0" t="0" r="2540" b="0"/>
             <wp:docPr id="48" name="Picture 48" descr="Text, letter&#10;&#10;Description automatically generated"/>
             <wp:cNvGraphicFramePr>
@@ -456,24 +474,25 @@
                   <pic:spPr>
                     <a:xfrm>
                       <a:off x="0" y="0"/>
-                      <a:ext cx="6645910" cy="7913370"/>
-                    </a:xfrm>
-                    <a:prstGeom prst="rect">
-                      <a:avLst/>
-                    </a:prstGeom>
-                  </pic:spPr>
-                </pic:pic>
-              </a:graphicData>
-            </a:graphic>
-          </wp:inline>
-        </w:drawing>
-      </w:r>
-      <w:r>
-        <w:rPr>
-          <w:noProof/>
-        </w:rPr>
-        <w:drawing>
-          <wp:inline distT="0" distB="0" distL="0" distR="0" wp14:anchorId="4C88CE35" wp14:editId="6C5E7A0C">
+                      <a:ext cx="6645910" cy="6934200"/>
+                    </a:xfrm>
+                    <a:prstGeom prst="rect">
+                      <a:avLst/>
+                    </a:prstGeom>
+                  </pic:spPr>
+                </pic:pic>
+              </a:graphicData>
+            </a:graphic>
+          </wp:inline>
+        </w:drawing>
+      </w:r>
+      <w:r>
+        <w:rPr>
+          <w:noProof/>
+        </w:rPr>
+        <w:lastRenderedPageBreak/>
+        <w:drawing>
+          <wp:inline distT="0" distB="0" distL="0" distR="0" wp14:anchorId="4C88CE35" wp14:editId="50563A16">
             <wp:extent cx="6645910" cy="998220"/>
             <wp:effectExtent l="0" t="0" r="2540" b="0"/>
             <wp:docPr id="49" name="Picture 49" descr="Schematic&#10;&#10;Description automatically generated"/>
@@ -518,7 +537,6 @@
         <w:rPr>
           <w:noProof/>
         </w:rPr>
-        <w:lastRenderedPageBreak/>
         <w:drawing>
           <wp:inline distT="0" distB="0" distL="0" distR="0" wp14:anchorId="20F41597" wp14:editId="7E6647EB">
             <wp:extent cx="6645910" cy="8592820"/>
@@ -608,10 +626,13 @@
           </wp:inline>
         </w:drawing>
       </w:r>
-      <w:r>
-        <w:rPr>
-          <w:noProof/>
-        </w:rPr>
+    </w:p>
+    <w:p>
+      <w:r>
+        <w:rPr>
+          <w:noProof/>
+        </w:rPr>
+        <w:lastRenderedPageBreak/>
         <w:drawing>
           <wp:inline distT="0" distB="0" distL="0" distR="0" wp14:anchorId="3C29BB27" wp14:editId="217EEECA">
             <wp:extent cx="6645910" cy="1136015"/>
@@ -658,11 +679,10 @@
         <w:rPr>
           <w:noProof/>
         </w:rPr>
-        <w:lastRenderedPageBreak/>
-        <w:drawing>
-          <wp:inline distT="0" distB="0" distL="0" distR="0" wp14:anchorId="57F1A5DB" wp14:editId="6FB6770E">
-            <wp:extent cx="6645910" cy="8945245"/>
-            <wp:effectExtent l="0" t="0" r="2540" b="8255"/>
+        <w:drawing>
+          <wp:inline distT="0" distB="0" distL="0" distR="0" wp14:anchorId="57F1A5DB" wp14:editId="19A0C8D4">
+            <wp:extent cx="6645910" cy="8597900"/>
+            <wp:effectExtent l="0" t="0" r="2540" b="0"/>
             <wp:docPr id="53" name="Picture 53" descr="Text, letter&#10;&#10;Description automatically generated"/>
             <wp:cNvGraphicFramePr>
               <a:graphicFrameLocks xmlns:a="http://schemas.openxmlformats.org/drawingml/2006/main" noChangeAspect="1"/>
@@ -689,7 +709,7 @@
                   <pic:spPr>
                     <a:xfrm>
                       <a:off x="0" y="0"/>
-                      <a:ext cx="6645910" cy="8945245"/>
+                      <a:ext cx="6645910" cy="8597900"/>
                     </a:xfrm>
                     <a:prstGeom prst="rect">
                       <a:avLst/>
@@ -752,10 +772,9 @@
         <w:rPr>
           <w:noProof/>
         </w:rPr>
-        <w:lastRenderedPageBreak/>
-        <w:drawing>
-          <wp:inline distT="0" distB="0" distL="0" distR="0" wp14:anchorId="504D5288" wp14:editId="39D6D065">
-            <wp:extent cx="5499735" cy="9777730"/>
+        <w:drawing>
+          <wp:inline distT="0" distB="0" distL="0" distR="0" wp14:anchorId="504D5288" wp14:editId="392A1D9D">
+            <wp:extent cx="5499735" cy="4953000"/>
             <wp:effectExtent l="0" t="0" r="5715" b="0"/>
             <wp:docPr id="55" name="Picture 55" descr="Text&#10;&#10;Description automatically generated"/>
             <wp:cNvGraphicFramePr>
@@ -768,7 +787,7 @@
                     <pic:cNvPr id="55" name="Picture 55" descr="Text&#10;&#10;Description automatically generated"/>
                     <pic:cNvPicPr/>
                   </pic:nvPicPr>
-                  <pic:blipFill>
+                  <pic:blipFill rotWithShape="1">
                     <a:blip r:embed="rId20">
                       <a:extLst>
                         <a:ext uri="{28A0092B-C50C-407E-A947-70E740481C1C}">
@@ -776,18 +795,25 @@
                         </a:ext>
                       </a:extLst>
                     </a:blip>
-                    <a:stretch>
-                      <a:fillRect/>
-                    </a:stretch>
-                  </pic:blipFill>
-                  <pic:spPr>
-                    <a:xfrm>
-                      <a:off x="0" y="0"/>
-                      <a:ext cx="5499735" cy="9777730"/>
-                    </a:xfrm>
-                    <a:prstGeom prst="rect">
-                      <a:avLst/>
-                    </a:prstGeom>
+                    <a:srcRect t="9223" b="28691"/>
+                    <a:stretch/>
+                  </pic:blipFill>
+                  <pic:spPr bwMode="auto">
+                    <a:xfrm>
+                      <a:off x="0" y="0"/>
+                      <a:ext cx="5499735" cy="4953000"/>
+                    </a:xfrm>
+                    <a:prstGeom prst="rect">
+                      <a:avLst/>
+                    </a:prstGeom>
+                    <a:ln>
+                      <a:noFill/>
+                    </a:ln>
+                    <a:extLst>
+                      <a:ext uri="{53640926-AAD7-44D8-BBD7-CCE9431645EC}">
+                        <a14:shadowObscured xmlns:a14="http://schemas.microsoft.com/office/drawing/2010/main"/>
+                      </a:ext>
+                    </a:extLst>
                   </pic:spPr>
                 </pic:pic>
               </a:graphicData>
@@ -842,10 +868,13 @@
           </wp:inline>
         </w:drawing>
       </w:r>
-      <w:r>
-        <w:rPr>
-          <w:noProof/>
-        </w:rPr>
+    </w:p>
+    <w:p>
+      <w:r>
+        <w:rPr>
+          <w:noProof/>
+        </w:rPr>
+        <w:lastRenderedPageBreak/>
         <w:drawing>
           <wp:inline distT="0" distB="0" distL="0" distR="0" wp14:anchorId="58EC4DFD" wp14:editId="0E55E94D">
             <wp:extent cx="6645910" cy="2390775"/>
@@ -892,10 +921,9 @@
         <w:rPr>
           <w:noProof/>
         </w:rPr>
-        <w:lastRenderedPageBreak/>
-        <w:drawing>
-          <wp:inline distT="0" distB="0" distL="0" distR="0" wp14:anchorId="0D66296C" wp14:editId="102E5611">
-            <wp:extent cx="5499735" cy="9777730"/>
+        <w:drawing>
+          <wp:inline distT="0" distB="0" distL="0" distR="0" wp14:anchorId="0D66296C" wp14:editId="225FECC4">
+            <wp:extent cx="5499735" cy="7048500"/>
             <wp:effectExtent l="0" t="0" r="5715" b="0"/>
             <wp:docPr id="58" name="Picture 58" descr="A close up of a blackboard&#10;&#10;Description automatically generated"/>
             <wp:cNvGraphicFramePr>
@@ -908,7 +936,7 @@
                     <pic:cNvPr id="58" name="Picture 58" descr="A close up of a blackboard&#10;&#10;Description automatically generated"/>
                     <pic:cNvPicPr/>
                   </pic:nvPicPr>
-                  <pic:blipFill>
+                  <pic:blipFill rotWithShape="1">
                     <a:blip r:embed="rId23">
                       <a:extLst>
                         <a:ext uri="{28A0092B-C50C-407E-A947-70E740481C1C}">
@@ -916,18 +944,25 @@
                         </a:ext>
                       </a:extLst>
                     </a:blip>
-                    <a:stretch>
-                      <a:fillRect/>
-                    </a:stretch>
-                  </pic:blipFill>
-                  <pic:spPr>
-                    <a:xfrm>
-                      <a:off x="0" y="0"/>
-                      <a:ext cx="5499735" cy="9777730"/>
-                    </a:xfrm>
-                    <a:prstGeom prst="rect">
-                      <a:avLst/>
-                    </a:prstGeom>
+                    <a:srcRect t="9352" b="18561"/>
+                    <a:stretch/>
+                  </pic:blipFill>
+                  <pic:spPr bwMode="auto">
+                    <a:xfrm>
+                      <a:off x="0" y="0"/>
+                      <a:ext cx="5499735" cy="7048500"/>
+                    </a:xfrm>
+                    <a:prstGeom prst="rect">
+                      <a:avLst/>
+                    </a:prstGeom>
+                    <a:ln>
+                      <a:noFill/>
+                    </a:ln>
+                    <a:extLst>
+                      <a:ext uri="{53640926-AAD7-44D8-BBD7-CCE9431645EC}">
+                        <a14:shadowObscured xmlns:a14="http://schemas.microsoft.com/office/drawing/2010/main"/>
+                      </a:ext>
+                    </a:extLst>
                   </pic:spPr>
                 </pic:pic>
               </a:graphicData>
@@ -1215,10 +1250,13 @@
           </wp:inline>
         </w:drawing>
       </w:r>
-      <w:r>
-        <w:rPr>
-          <w:noProof/>
-        </w:rPr>
+    </w:p>
+    <w:p>
+      <w:r>
+        <w:rPr>
+          <w:noProof/>
+        </w:rPr>
+        <w:lastRenderedPageBreak/>
         <w:drawing>
           <wp:inline distT="0" distB="0" distL="0" distR="0" wp14:anchorId="461064AC" wp14:editId="31CDD08A">
             <wp:extent cx="5425440" cy="1082040"/>
@@ -1265,11 +1303,10 @@
         <w:rPr>
           <w:noProof/>
         </w:rPr>
-        <w:lastRenderedPageBreak/>
-        <w:drawing>
-          <wp:inline distT="0" distB="0" distL="0" distR="0" wp14:anchorId="48093BB1" wp14:editId="2A7640F4">
-            <wp:extent cx="6645910" cy="8861425"/>
-            <wp:effectExtent l="0" t="0" r="2540" b="0"/>
+        <w:drawing>
+          <wp:inline distT="0" distB="0" distL="0" distR="0" wp14:anchorId="48093BB1" wp14:editId="1B49C0B7">
+            <wp:extent cx="6645910" cy="6946900"/>
+            <wp:effectExtent l="0" t="0" r="2540" b="6350"/>
             <wp:docPr id="66" name="Picture 66" descr="Text, letter&#10;&#10;Description automatically generated"/>
             <wp:cNvGraphicFramePr>
               <a:graphicFrameLocks xmlns:a="http://schemas.openxmlformats.org/drawingml/2006/main" noChangeAspect="1"/>
@@ -1281,7 +1318,7 @@
                     <pic:cNvPr id="66" name="Picture 66" descr="Text, letter&#10;&#10;Description automatically generated"/>
                     <pic:cNvPicPr/>
                   </pic:nvPicPr>
-                  <pic:blipFill>
+                  <pic:blipFill rotWithShape="1">
                     <a:blip r:embed="rId31">
                       <a:extLst>
                         <a:ext uri="{28A0092B-C50C-407E-A947-70E740481C1C}">
@@ -1289,18 +1326,25 @@
                         </a:ext>
                       </a:extLst>
                     </a:blip>
-                    <a:stretch>
-                      <a:fillRect/>
-                    </a:stretch>
-                  </pic:blipFill>
-                  <pic:spPr>
-                    <a:xfrm>
-                      <a:off x="0" y="0"/>
-                      <a:ext cx="6645910" cy="8861425"/>
-                    </a:xfrm>
-                    <a:prstGeom prst="rect">
-                      <a:avLst/>
-                    </a:prstGeom>
+                    <a:srcRect b="21605"/>
+                    <a:stretch/>
+                  </pic:blipFill>
+                  <pic:spPr bwMode="auto">
+                    <a:xfrm>
+                      <a:off x="0" y="0"/>
+                      <a:ext cx="6645910" cy="6946900"/>
+                    </a:xfrm>
+                    <a:prstGeom prst="rect">
+                      <a:avLst/>
+                    </a:prstGeom>
+                    <a:ln>
+                      <a:noFill/>
+                    </a:ln>
+                    <a:extLst>
+                      <a:ext uri="{53640926-AAD7-44D8-BBD7-CCE9431645EC}">
+                        <a14:shadowObscured xmlns:a14="http://schemas.microsoft.com/office/drawing/2010/main"/>
+                      </a:ext>
+                    </a:extLst>
                   </pic:spPr>
                 </pic:pic>
               </a:graphicData>
@@ -1683,10 +1727,13 @@
           </wp:inline>
         </w:drawing>
       </w:r>
-      <w:r>
-        <w:rPr>
-          <w:noProof/>
-        </w:rPr>
+    </w:p>
+    <w:p>
+      <w:r>
+        <w:rPr>
+          <w:noProof/>
+        </w:rPr>
+        <w:lastRenderedPageBreak/>
         <w:drawing>
           <wp:inline distT="0" distB="0" distL="0" distR="0" wp14:anchorId="1F1C37B4" wp14:editId="53905A07">
             <wp:extent cx="5532120" cy="419100"/>
@@ -1733,11 +1780,10 @@
         <w:rPr>
           <w:noProof/>
         </w:rPr>
-        <w:lastRenderedPageBreak/>
-        <w:drawing>
-          <wp:inline distT="0" distB="0" distL="0" distR="0" wp14:anchorId="78273A44" wp14:editId="7D2EF50E">
-            <wp:extent cx="5499735" cy="9777730"/>
-            <wp:effectExtent l="0" t="0" r="5715" b="0"/>
+        <w:drawing>
+          <wp:inline distT="0" distB="0" distL="0" distR="0" wp14:anchorId="78273A44" wp14:editId="13FEBC6B">
+            <wp:extent cx="5499735" cy="5803900"/>
+            <wp:effectExtent l="0" t="0" r="5715" b="6350"/>
             <wp:docPr id="76" name="Picture 76" descr="Text, letter&#10;&#10;Description automatically generated"/>
             <wp:cNvGraphicFramePr>
               <a:graphicFrameLocks xmlns:a="http://schemas.openxmlformats.org/drawingml/2006/main" noChangeAspect="1"/>
@@ -1749,7 +1795,7 @@
                     <pic:cNvPr id="76" name="Picture 76" descr="Text, letter&#10;&#10;Description automatically generated"/>
                     <pic:cNvPicPr/>
                   </pic:nvPicPr>
-                  <pic:blipFill>
+                  <pic:blipFill rotWithShape="1">
                     <a:blip r:embed="rId41">
                       <a:extLst>
                         <a:ext uri="{28A0092B-C50C-407E-A947-70E740481C1C}">
@@ -1757,18 +1803,25 @@
                         </a:ext>
                       </a:extLst>
                     </a:blip>
-                    <a:stretch>
-                      <a:fillRect/>
-                    </a:stretch>
-                  </pic:blipFill>
-                  <pic:spPr>
-                    <a:xfrm>
-                      <a:off x="0" y="0"/>
-                      <a:ext cx="5499735" cy="9777730"/>
-                    </a:xfrm>
-                    <a:prstGeom prst="rect">
-                      <a:avLst/>
-                    </a:prstGeom>
+                    <a:srcRect t="12469" b="28172"/>
+                    <a:stretch/>
+                  </pic:blipFill>
+                  <pic:spPr bwMode="auto">
+                    <a:xfrm>
+                      <a:off x="0" y="0"/>
+                      <a:ext cx="5499735" cy="5803900"/>
+                    </a:xfrm>
+                    <a:prstGeom prst="rect">
+                      <a:avLst/>
+                    </a:prstGeom>
+                    <a:ln>
+                      <a:noFill/>
+                    </a:ln>
+                    <a:extLst>
+                      <a:ext uri="{53640926-AAD7-44D8-BBD7-CCE9431645EC}">
+                        <a14:shadowObscured xmlns:a14="http://schemas.microsoft.com/office/drawing/2010/main"/>
+                      </a:ext>
+                    </a:extLst>
                   </pic:spPr>
                 </pic:pic>
               </a:graphicData>

</xml_diff>